<commit_message>
Added new exercises, only Problem 14 gives Memory Limit error
</commit_message>
<xml_diff>
--- a/Entity Framework Core - October 2019/09. XML Processing/XML-Processing-Exercises.docx
+++ b/Entity Framework Core - October 2019/09. XML Processing/XML-Processing-Exercises.docx
@@ -1,6 +1,6 @@
 
 <file path=word/document.xml><?xml version="1.0" encoding="utf-8"?>
-<w:document xmlns:wpc="http://schemas.microsoft.com/office/word/2010/wordprocessingCanvas" xmlns:cx="http://schemas.microsoft.com/office/drawing/2014/chartex" xmlns:cx1="http://schemas.microsoft.com/office/drawing/2015/9/8/chartex" xmlns:mc="http://schemas.openxmlformats.org/markup-compatibility/2006" xmlns:o="urn:schemas-microsoft-com:office:office" xmlns:r="http://schemas.openxmlformats.org/officeDocument/2006/relationships" xmlns:m="http://schemas.openxmlformats.org/officeDocument/2006/math" xmlns:v="urn:schemas-microsoft-com:vml" xmlns:wp14="http://schemas.microsoft.com/office/word/2010/wordprocessingDrawing" xmlns:wp="http://schemas.openxmlformats.org/drawingml/2006/wordprocessingDrawing" xmlns:w10="urn:schemas-microsoft-com:office:word" xmlns:w="http://schemas.openxmlformats.org/wordprocessingml/2006/main" xmlns:w14="http://schemas.microsoft.com/office/word/2010/wordml" xmlns:w15="http://schemas.microsoft.com/office/word/2012/wordml" xmlns:w16se="http://schemas.microsoft.com/office/word/2015/wordml/symex" xmlns:wpg="http://schemas.microsoft.com/office/word/2010/wordprocessingGroup" xmlns:wpi="http://schemas.microsoft.com/office/word/2010/wordprocessingInk" xmlns:wne="http://schemas.microsoft.com/office/word/2006/wordml" xmlns:wps="http://schemas.microsoft.com/office/word/2010/wordprocessingShape" mc:Ignorable="w14 w15 w16se wp14">
+<w:document xmlns:wpc="http://schemas.microsoft.com/office/word/2010/wordprocessingCanvas" xmlns:cx="http://schemas.microsoft.com/office/drawing/2014/chartex" xmlns:mc="http://schemas.openxmlformats.org/markup-compatibility/2006" xmlns:o="urn:schemas-microsoft-com:office:office" xmlns:r="http://schemas.openxmlformats.org/officeDocument/2006/relationships" xmlns:m="http://schemas.openxmlformats.org/officeDocument/2006/math" xmlns:v="urn:schemas-microsoft-com:vml" xmlns:wp14="http://schemas.microsoft.com/office/word/2010/wordprocessingDrawing" xmlns:wp="http://schemas.openxmlformats.org/drawingml/2006/wordprocessingDrawing" xmlns:w10="urn:schemas-microsoft-com:office:word" xmlns:w="http://schemas.openxmlformats.org/wordprocessingml/2006/main" xmlns:w14="http://schemas.microsoft.com/office/word/2010/wordml" xmlns:w15="http://schemas.microsoft.com/office/word/2012/wordml" xmlns:w16se="http://schemas.microsoft.com/office/word/2015/wordml/symex" xmlns:wpg="http://schemas.microsoft.com/office/word/2010/wordprocessingGroup" xmlns:wpi="http://schemas.microsoft.com/office/word/2010/wordprocessingInk" xmlns:wne="http://schemas.microsoft.com/office/word/2006/wordml" xmlns:wps="http://schemas.microsoft.com/office/word/2010/wordprocessingShape" mc:Ignorable="w14 w15 w16se wp14">
   <w:body>
     <w:p>
       <w:pPr>
@@ -377,6 +377,7 @@
       <w:r>
         <w:rPr>
           <w:noProof/>
+          <w:lang w:val="bg-BG" w:eastAsia="bg-BG"/>
         </w:rPr>
         <w:drawing>
           <wp:inline distT="0" distB="0" distL="0" distR="0" wp14:anchorId="67F1A8C6" wp14:editId="31EEF06E">
@@ -891,6 +892,7 @@
         <w:pStyle w:val="Heading3"/>
       </w:pPr>
       <w:r>
+        <w:lastRenderedPageBreak/>
         <w:t>Import Products</w:t>
       </w:r>
     </w:p>
@@ -2862,6 +2864,7 @@
                 <w:szCs w:val="19"/>
                 <w:lang w:val="bg-BG"/>
               </w:rPr>
+              <w:lastRenderedPageBreak/>
               <w:t xml:space="preserve">    &lt;</w:t>
             </w:r>
             <w:r>
@@ -3451,6 +3454,7 @@
         <w:pStyle w:val="Heading3"/>
       </w:pPr>
       <w:r>
+        <w:lastRenderedPageBreak/>
         <w:t>Sold Products</w:t>
       </w:r>
     </w:p>
@@ -5818,6 +5822,7 @@
                 <w:szCs w:val="19"/>
                 <w:lang w:val="bg-BG"/>
               </w:rPr>
+              <w:lastRenderedPageBreak/>
               <w:t xml:space="preserve">    &lt;</w:t>
             </w:r>
             <w:r>
@@ -6669,6 +6674,7 @@
         <w:pStyle w:val="Heading3"/>
       </w:pPr>
       <w:r>
+        <w:lastRenderedPageBreak/>
         <w:t>Users and Products</w:t>
       </w:r>
     </w:p>
@@ -8796,6 +8802,7 @@
         <w:pStyle w:val="Heading1"/>
       </w:pPr>
       <w:r>
+        <w:lastRenderedPageBreak/>
         <w:t>Car Dealer Database</w:t>
       </w:r>
     </w:p>
@@ -9063,6 +9070,7 @@
       <w:r>
         <w:rPr>
           <w:noProof/>
+          <w:lang w:val="bg-BG" w:eastAsia="bg-BG"/>
         </w:rPr>
         <w:drawing>
           <wp:inline distT="0" distB="0" distL="0" distR="0" wp14:anchorId="5721634C" wp14:editId="27DD259A">
@@ -9875,6 +9883,7 @@
         <w:rPr>
           <w:lang w:val="en-GB"/>
         </w:rPr>
+        <w:lastRenderedPageBreak/>
         <w:t xml:space="preserve">Import the </w:t>
       </w:r>
       <w:r>
@@ -11050,6 +11059,8 @@
           <w:numId w:val="1"/>
         </w:numPr>
       </w:pPr>
+      <w:bookmarkStart w:id="71" w:name="_GoBack"/>
+      <w:bookmarkEnd w:id="71"/>
       <w:r>
         <w:t>Cars With Distance</w:t>
       </w:r>
@@ -11073,8 +11084,8 @@
         </w:rPr>
         <w:t xml:space="preserve">: You will need method </w:t>
       </w:r>
-      <w:bookmarkStart w:id="71" w:name="OLE_LINK78"/>
-      <w:bookmarkStart w:id="72" w:name="OLE_LINK79"/>
+      <w:bookmarkStart w:id="72" w:name="OLE_LINK78"/>
+      <w:bookmarkStart w:id="73" w:name="OLE_LINK79"/>
       <w:r>
         <w:rPr>
           <w:rFonts w:ascii="Consolas" w:hAnsi="Consolas" w:cs="Consolas"/>
@@ -11167,8 +11178,8 @@
         </w:rPr>
         <w:t>context)</w:t>
       </w:r>
-      <w:bookmarkEnd w:id="71"/>
       <w:bookmarkEnd w:id="72"/>
+      <w:bookmarkEnd w:id="73"/>
       <w:r>
         <w:rPr>
           <w:rFonts w:ascii="Consolas" w:hAnsi="Consolas" w:cs="Consolas"/>
@@ -11756,8 +11767,8 @@
               </w:rPr>
               <w:t xml:space="preserve">    &lt;</w:t>
             </w:r>
-            <w:bookmarkStart w:id="73" w:name="OLE_LINK1"/>
-            <w:bookmarkStart w:id="74" w:name="OLE_LINK2"/>
+            <w:bookmarkStart w:id="74" w:name="OLE_LINK1"/>
+            <w:bookmarkStart w:id="75" w:name="OLE_LINK2"/>
             <w:r>
               <w:rPr>
                 <w:rFonts w:ascii="Consolas" w:hAnsi="Consolas" w:cs="Consolas"/>
@@ -11803,8 +11814,8 @@
               </w:rPr>
               <w:t>&gt;</w:t>
             </w:r>
-            <w:bookmarkEnd w:id="73"/>
             <w:bookmarkEnd w:id="74"/>
+            <w:bookmarkEnd w:id="75"/>
             <w:r>
               <w:rPr>
                 <w:rFonts w:ascii="Consolas" w:hAnsi="Consolas" w:cs="Consolas"/>
@@ -11888,6 +11899,7 @@
                 <w:sz w:val="20"/>
                 <w:szCs w:val="20"/>
               </w:rPr>
+              <w:lastRenderedPageBreak/>
               <w:t xml:space="preserve">  &lt;/</w:t>
             </w:r>
             <w:r>
@@ -12707,6 +12719,7 @@
         <w:pStyle w:val="Heading3"/>
       </w:pPr>
       <w:r>
+        <w:lastRenderedPageBreak/>
         <w:t xml:space="preserve">Cars from make </w:t>
       </w:r>
       <w:r>
@@ -12898,8 +12911,8 @@
       </w:r>
     </w:p>
     <w:p>
-      <w:bookmarkStart w:id="75" w:name="OLE_LINK80"/>
-      <w:bookmarkStart w:id="76" w:name="OLE_LINK81"/>
+      <w:bookmarkStart w:id="76" w:name="OLE_LINK80"/>
+      <w:bookmarkStart w:id="77" w:name="OLE_LINK81"/>
       <w:r>
         <w:t xml:space="preserve">Get all </w:t>
       </w:r>
@@ -12940,8 +12953,8 @@
         <w:t>.</w:t>
       </w:r>
     </w:p>
-    <w:bookmarkEnd w:id="75"/>
     <w:bookmarkEnd w:id="76"/>
+    <w:bookmarkEnd w:id="77"/>
     <w:p>
       <w:r>
         <w:rPr>
@@ -13041,8 +13054,8 @@
                 <w:lang w:val="bg-BG"/>
               </w:rPr>
             </w:pPr>
-            <w:bookmarkStart w:id="77" w:name="OLE_LINK82"/>
-            <w:bookmarkStart w:id="78" w:name="OLE_LINK83"/>
+            <w:bookmarkStart w:id="78" w:name="OLE_LINK82"/>
+            <w:bookmarkStart w:id="79" w:name="OLE_LINK83"/>
             <w:r>
               <w:rPr>
                 <w:rFonts w:ascii="Consolas" w:hAnsi="Consolas" w:cs="Consolas"/>
@@ -13750,8 +13763,8 @@
               <w:t xml:space="preserve"> /&gt;</w:t>
             </w:r>
           </w:p>
-          <w:bookmarkEnd w:id="77"/>
           <w:bookmarkEnd w:id="78"/>
+          <w:bookmarkEnd w:id="79"/>
           <w:p>
             <w:pPr>
               <w:autoSpaceDE w:val="0"/>
@@ -13847,8 +13860,8 @@
         </w:rPr>
         <w:t xml:space="preserve">: You will need method </w:t>
       </w:r>
-      <w:bookmarkStart w:id="79" w:name="OLE_LINK84"/>
-      <w:bookmarkStart w:id="80" w:name="OLE_LINK85"/>
+      <w:bookmarkStart w:id="80" w:name="OLE_LINK84"/>
+      <w:bookmarkStart w:id="81" w:name="OLE_LINK85"/>
       <w:r>
         <w:rPr>
           <w:rFonts w:ascii="Consolas" w:hAnsi="Consolas" w:cs="Consolas"/>
@@ -13961,8 +13974,8 @@
         </w:rPr>
         <w:t>context)</w:t>
       </w:r>
-      <w:bookmarkEnd w:id="79"/>
       <w:bookmarkEnd w:id="80"/>
+      <w:bookmarkEnd w:id="81"/>
       <w:r>
         <w:rPr>
           <w:rFonts w:ascii="Consolas" w:hAnsi="Consolas" w:cs="Consolas"/>
@@ -14014,8 +14027,8 @@
       </w:r>
     </w:p>
     <w:p>
-      <w:bookmarkStart w:id="81" w:name="OLE_LINK88"/>
-      <w:bookmarkStart w:id="82" w:name="OLE_LINK89"/>
+      <w:bookmarkStart w:id="82" w:name="OLE_LINK88"/>
+      <w:bookmarkStart w:id="83" w:name="OLE_LINK89"/>
       <w:r>
         <w:t xml:space="preserve">Get all </w:t>
       </w:r>
@@ -14065,8 +14078,8 @@
         <w:t xml:space="preserve">. </w:t>
       </w:r>
     </w:p>
-    <w:bookmarkEnd w:id="81"/>
     <w:bookmarkEnd w:id="82"/>
+    <w:bookmarkEnd w:id="83"/>
     <w:p>
       <w:r>
         <w:rPr>
@@ -14348,8 +14361,8 @@
                 <w:highlight w:val="white"/>
               </w:rPr>
             </w:pPr>
-            <w:bookmarkStart w:id="83" w:name="OLE_LINK86"/>
-            <w:bookmarkStart w:id="84" w:name="OLE_LINK87"/>
+            <w:bookmarkStart w:id="84" w:name="OLE_LINK86"/>
+            <w:bookmarkStart w:id="85" w:name="OLE_LINK87"/>
             <w:r>
               <w:rPr>
                 <w:rFonts w:ascii="Consolas" w:hAnsi="Consolas" w:cs="Consolas"/>
@@ -14409,8 +14422,8 @@
               </w:rPr>
               <w:t xml:space="preserve">  &lt;</w:t>
             </w:r>
-            <w:bookmarkStart w:id="85" w:name="OLE_LINK10"/>
-            <w:bookmarkStart w:id="86" w:name="OLE_LINK11"/>
+            <w:bookmarkStart w:id="86" w:name="OLE_LINK10"/>
+            <w:bookmarkStart w:id="87" w:name="OLE_LINK11"/>
             <w:r>
               <w:rPr>
                 <w:rFonts w:ascii="Consolas" w:hAnsi="Consolas" w:cs="Consolas"/>
@@ -14422,8 +14435,8 @@
               </w:rPr>
               <w:t xml:space="preserve">suplier </w:t>
             </w:r>
-            <w:bookmarkEnd w:id="85"/>
             <w:bookmarkEnd w:id="86"/>
+            <w:bookmarkEnd w:id="87"/>
             <w:r>
               <w:rPr>
                 <w:rFonts w:ascii="Consolas" w:hAnsi="Consolas" w:cs="Consolas"/>
@@ -14534,8 +14547,8 @@
               </w:rPr>
               <w:t xml:space="preserve">" </w:t>
             </w:r>
-            <w:bookmarkStart w:id="87" w:name="OLE_LINK8"/>
-            <w:bookmarkStart w:id="88" w:name="OLE_LINK9"/>
+            <w:bookmarkStart w:id="88" w:name="OLE_LINK8"/>
+            <w:bookmarkStart w:id="89" w:name="OLE_LINK9"/>
             <w:r>
               <w:rPr>
                 <w:rFonts w:ascii="Consolas" w:hAnsi="Consolas" w:cs="Consolas"/>
@@ -14547,8 +14560,8 @@
               </w:rPr>
               <w:t>parts-count</w:t>
             </w:r>
-            <w:bookmarkEnd w:id="87"/>
             <w:bookmarkEnd w:id="88"/>
+            <w:bookmarkEnd w:id="89"/>
             <w:r>
               <w:rPr>
                 <w:rFonts w:ascii="Consolas" w:hAnsi="Consolas" w:cs="Consolas"/>
@@ -14605,8 +14618,8 @@
               <w:t>/&gt;</w:t>
             </w:r>
           </w:p>
-          <w:bookmarkEnd w:id="83"/>
           <w:bookmarkEnd w:id="84"/>
+          <w:bookmarkEnd w:id="85"/>
           <w:p>
             <w:pPr>
               <w:autoSpaceDE w:val="0"/>
@@ -15148,7 +15161,13 @@
         <w:t>price</w:t>
       </w:r>
       <w:r>
-        <w:t xml:space="preserve"> and sort all pars by price (descending). Sort all cars by travelled distance (</w:t>
+        <w:t xml:space="preserve"> and sort all par</w:t>
+      </w:r>
+      <w:r>
+        <w:t>t</w:t>
+      </w:r>
+      <w:r>
+        <w:t>s by price (descending). Sort all cars by travelled distance (</w:t>
       </w:r>
       <w:r>
         <w:rPr>
@@ -15174,6 +15193,7 @@
         <w:rPr>
           <w:b/>
         </w:rPr>
+        <w:lastRenderedPageBreak/>
         <w:t>Return</w:t>
       </w:r>
       <w:r>
@@ -16406,8 +16426,8 @@
         </w:rPr>
         <w:t xml:space="preserve">: You will need method </w:t>
       </w:r>
-      <w:bookmarkStart w:id="89" w:name="OLE_LINK90"/>
-      <w:bookmarkStart w:id="90" w:name="OLE_LINK91"/>
+      <w:bookmarkStart w:id="90" w:name="OLE_LINK90"/>
+      <w:bookmarkStart w:id="91" w:name="OLE_LINK91"/>
       <w:r>
         <w:rPr>
           <w:rFonts w:ascii="Consolas" w:hAnsi="Consolas" w:cs="Consolas"/>
@@ -16520,8 +16540,8 @@
         </w:rPr>
         <w:t xml:space="preserve">context) </w:t>
       </w:r>
-      <w:bookmarkEnd w:id="89"/>
       <w:bookmarkEnd w:id="90"/>
+      <w:bookmarkEnd w:id="91"/>
       <w:r>
         <w:rPr>
           <w:rFonts w:ascii="Consolas" w:hAnsi="Consolas" w:cs="Consolas"/>
@@ -16573,8 +16593,8 @@
       </w:r>
     </w:p>
     <w:p>
-      <w:bookmarkStart w:id="91" w:name="OLE_LINK94"/>
-      <w:bookmarkStart w:id="92" w:name="OLE_LINK95"/>
+      <w:bookmarkStart w:id="92" w:name="OLE_LINK94"/>
+      <w:bookmarkStart w:id="93" w:name="OLE_LINK95"/>
       <w:r>
         <w:t xml:space="preserve">Get all </w:t>
       </w:r>
@@ -16651,8 +16671,8 @@
         <w:t>.</w:t>
       </w:r>
     </w:p>
-    <w:bookmarkEnd w:id="91"/>
     <w:bookmarkEnd w:id="92"/>
+    <w:bookmarkEnd w:id="93"/>
     <w:p>
       <w:r>
         <w:rPr>
@@ -16916,8 +16936,8 @@
                 <w:lang w:val="bg-BG"/>
               </w:rPr>
             </w:pPr>
-            <w:bookmarkStart w:id="93" w:name="OLE_LINK92"/>
-            <w:bookmarkStart w:id="94" w:name="OLE_LINK93"/>
+            <w:bookmarkStart w:id="94" w:name="OLE_LINK92"/>
+            <w:bookmarkStart w:id="95" w:name="OLE_LINK93"/>
             <w:r>
               <w:rPr>
                 <w:rFonts w:ascii="Consolas" w:hAnsi="Consolas" w:cs="Consolas"/>
@@ -17171,8 +17191,8 @@
               <w:t xml:space="preserve"> /&gt;</w:t>
             </w:r>
           </w:p>
-          <w:bookmarkEnd w:id="93"/>
           <w:bookmarkEnd w:id="94"/>
+          <w:bookmarkEnd w:id="95"/>
           <w:p>
             <w:pPr>
               <w:autoSpaceDE w:val="0"/>
@@ -18866,7 +18886,6 @@
               </w:rPr>
               <w:t xml:space="preserve">  &lt;/</w:t>
             </w:r>
-            <w:bookmarkStart w:id="95" w:name="_GoBack"/>
             <w:r>
               <w:rPr>
                 <w:rFonts w:ascii="Consolas" w:hAnsi="Consolas" w:cs="Consolas"/>
@@ -18877,7 +18896,6 @@
               </w:rPr>
               <w:t>ExportSaleDiscount</w:t>
             </w:r>
-            <w:bookmarkEnd w:id="95"/>
             <w:r>
               <w:rPr>
                 <w:rFonts w:ascii="Consolas" w:hAnsi="Consolas" w:cs="Consolas"/>
@@ -18988,7 +19006,7 @@
 </file>
 
 <file path=word/endnotes.xml><?xml version="1.0" encoding="utf-8"?>
-<w:endnotes xmlns:wpc="http://schemas.microsoft.com/office/word/2010/wordprocessingCanvas" xmlns:cx="http://schemas.microsoft.com/office/drawing/2014/chartex" xmlns:cx1="http://schemas.microsoft.com/office/drawing/2015/9/8/chartex" xmlns:mc="http://schemas.openxmlformats.org/markup-compatibility/2006" xmlns:o="urn:schemas-microsoft-com:office:office" xmlns:r="http://schemas.openxmlformats.org/officeDocument/2006/relationships" xmlns:m="http://schemas.openxmlformats.org/officeDocument/2006/math" xmlns:v="urn:schemas-microsoft-com:vml" xmlns:wp14="http://schemas.microsoft.com/office/word/2010/wordprocessingDrawing" xmlns:wp="http://schemas.openxmlformats.org/drawingml/2006/wordprocessingDrawing" xmlns:w10="urn:schemas-microsoft-com:office:word" xmlns:w="http://schemas.openxmlformats.org/wordprocessingml/2006/main" xmlns:w14="http://schemas.microsoft.com/office/word/2010/wordml" xmlns:w15="http://schemas.microsoft.com/office/word/2012/wordml" xmlns:w16se="http://schemas.microsoft.com/office/word/2015/wordml/symex" xmlns:wpg="http://schemas.microsoft.com/office/word/2010/wordprocessingGroup" xmlns:wpi="http://schemas.microsoft.com/office/word/2010/wordprocessingInk" xmlns:wne="http://schemas.microsoft.com/office/word/2006/wordml" xmlns:wps="http://schemas.microsoft.com/office/word/2010/wordprocessingShape" mc:Ignorable="w14 w15 w16se wp14">
+<w:endnotes xmlns:wpc="http://schemas.microsoft.com/office/word/2010/wordprocessingCanvas" xmlns:cx="http://schemas.microsoft.com/office/drawing/2014/chartex" xmlns:mc="http://schemas.openxmlformats.org/markup-compatibility/2006" xmlns:o="urn:schemas-microsoft-com:office:office" xmlns:r="http://schemas.openxmlformats.org/officeDocument/2006/relationships" xmlns:m="http://schemas.openxmlformats.org/officeDocument/2006/math" xmlns:v="urn:schemas-microsoft-com:vml" xmlns:wp14="http://schemas.microsoft.com/office/word/2010/wordprocessingDrawing" xmlns:wp="http://schemas.openxmlformats.org/drawingml/2006/wordprocessingDrawing" xmlns:w10="urn:schemas-microsoft-com:office:word" xmlns:w="http://schemas.openxmlformats.org/wordprocessingml/2006/main" xmlns:w14="http://schemas.microsoft.com/office/word/2010/wordml" xmlns:w15="http://schemas.microsoft.com/office/word/2012/wordml" xmlns:w16se="http://schemas.microsoft.com/office/word/2015/wordml/symex" xmlns:wpg="http://schemas.microsoft.com/office/word/2010/wordprocessingGroup" xmlns:wpi="http://schemas.microsoft.com/office/word/2010/wordprocessingInk" xmlns:wne="http://schemas.microsoft.com/office/word/2006/wordml" xmlns:wps="http://schemas.microsoft.com/office/word/2010/wordprocessingShape" mc:Ignorable="w14 w15 w16se wp14">
   <w:endnote w:type="separator" w:id="-1">
     <w:p>
       <w:pPr>
@@ -19013,7 +19031,7 @@
 </file>
 
 <file path=word/footer1.xml><?xml version="1.0" encoding="utf-8"?>
-<w:ftr xmlns:wpc="http://schemas.microsoft.com/office/word/2010/wordprocessingCanvas" xmlns:cx="http://schemas.microsoft.com/office/drawing/2014/chartex" xmlns:cx1="http://schemas.microsoft.com/office/drawing/2015/9/8/chartex" xmlns:mc="http://schemas.openxmlformats.org/markup-compatibility/2006" xmlns:o="urn:schemas-microsoft-com:office:office" xmlns:r="http://schemas.openxmlformats.org/officeDocument/2006/relationships" xmlns:m="http://schemas.openxmlformats.org/officeDocument/2006/math" xmlns:v="urn:schemas-microsoft-com:vml" xmlns:wp14="http://schemas.microsoft.com/office/word/2010/wordprocessingDrawing" xmlns:wp="http://schemas.openxmlformats.org/drawingml/2006/wordprocessingDrawing" xmlns:w10="urn:schemas-microsoft-com:office:word" xmlns:w="http://schemas.openxmlformats.org/wordprocessingml/2006/main" xmlns:w14="http://schemas.microsoft.com/office/word/2010/wordml" xmlns:w15="http://schemas.microsoft.com/office/word/2012/wordml" xmlns:w16se="http://schemas.microsoft.com/office/word/2015/wordml/symex" xmlns:wpg="http://schemas.microsoft.com/office/word/2010/wordprocessingGroup" xmlns:wpi="http://schemas.microsoft.com/office/word/2010/wordprocessingInk" xmlns:wne="http://schemas.microsoft.com/office/word/2006/wordml" xmlns:wps="http://schemas.microsoft.com/office/word/2010/wordprocessingShape" mc:Ignorable="w14 w15 w16se wp14">
+<w:ftr xmlns:wpc="http://schemas.microsoft.com/office/word/2010/wordprocessingCanvas" xmlns:cx="http://schemas.microsoft.com/office/drawing/2014/chartex" xmlns:mc="http://schemas.openxmlformats.org/markup-compatibility/2006" xmlns:o="urn:schemas-microsoft-com:office:office" xmlns:r="http://schemas.openxmlformats.org/officeDocument/2006/relationships" xmlns:m="http://schemas.openxmlformats.org/officeDocument/2006/math" xmlns:v="urn:schemas-microsoft-com:vml" xmlns:wp14="http://schemas.microsoft.com/office/word/2010/wordprocessingDrawing" xmlns:wp="http://schemas.openxmlformats.org/drawingml/2006/wordprocessingDrawing" xmlns:w10="urn:schemas-microsoft-com:office:word" xmlns:w="http://schemas.openxmlformats.org/wordprocessingml/2006/main" xmlns:w14="http://schemas.microsoft.com/office/word/2010/wordml" xmlns:w15="http://schemas.microsoft.com/office/word/2012/wordml" xmlns:w16se="http://schemas.microsoft.com/office/word/2015/wordml/symex" xmlns:wpg="http://schemas.microsoft.com/office/word/2010/wordprocessingGroup" xmlns:wpi="http://schemas.microsoft.com/office/word/2010/wordprocessingInk" xmlns:wne="http://schemas.microsoft.com/office/word/2006/wordml" xmlns:wps="http://schemas.microsoft.com/office/word/2010/wordprocessingShape" mc:Ignorable="w14 w15 w16se wp14">
   <w:p>
     <w:pPr>
       <w:pStyle w:val="Footer"/>
@@ -19021,6 +19039,7 @@
     <w:r>
       <w:rPr>
         <w:noProof/>
+        <w:lang w:val="bg-BG" w:eastAsia="bg-BG"/>
       </w:rPr>
       <w:drawing>
         <wp:anchor distT="0" distB="0" distL="114300" distR="114300" simplePos="0" relativeHeight="251654144" behindDoc="0" locked="0" layoutInCell="1" allowOverlap="1" wp14:anchorId="24145FDC" wp14:editId="3CAE525D">
@@ -19076,6 +19095,7 @@
     <w:r>
       <w:rPr>
         <w:noProof/>
+        <w:lang w:val="bg-BG" w:eastAsia="bg-BG"/>
       </w:rPr>
       <mc:AlternateContent>
         <mc:Choice Requires="wps">
@@ -19141,7 +19161,7 @@
         </mc:Choice>
         <mc:Fallback>
           <w:pict>
-            <v:line w14:anchorId="6A1E9DAF" id="Straight Connector 25" o:spid="_x0000_s1026" style="position:absolute;flip:y;z-index:251656192;visibility:visible;mso-wrap-style:square;mso-width-percent:0;mso-height-percent:0;mso-wrap-distance-left:0;mso-wrap-distance-top:0;mso-wrap-distance-right:0;mso-wrap-distance-bottom:0;mso-position-horizontal:absolute;mso-position-horizontal-relative:text;mso-position-vertical:absolute;mso-position-vertical-relative:text;mso-width-percent:0;mso-height-percent:0;mso-width-relative:page;mso-height-relative:page" from="-.1pt,5.2pt" to="520.7pt,5.2pt" o:gfxdata="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" strokecolor="#f37123" strokeweight="1pt">
+            <v:line w14:anchorId="124F5771" id="Straight Connector 25" o:spid="_x0000_s1026" style="position:absolute;flip:y;z-index:251656192;visibility:visible;mso-wrap-style:square;mso-width-percent:0;mso-height-percent:0;mso-wrap-distance-left:0;mso-wrap-distance-top:0;mso-wrap-distance-right:0;mso-wrap-distance-bottom:0;mso-position-horizontal:absolute;mso-position-horizontal-relative:text;mso-position-vertical:absolute;mso-position-vertical-relative:text;mso-width-percent:0;mso-height-percent:0;mso-width-relative:page;mso-height-relative:page" from="-.1pt,5.2pt" to="520.7pt,5.2pt" o:gfxdata="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" strokecolor="#f37123" strokeweight="1pt">
               <v:stroke endcap="round"/>
             </v:line>
           </w:pict>
@@ -19151,6 +19171,7 @@
     <w:r>
       <w:rPr>
         <w:noProof/>
+        <w:lang w:val="bg-BG" w:eastAsia="bg-BG"/>
       </w:rPr>
       <mc:AlternateContent>
         <mc:Choice Requires="wps">
@@ -19274,6 +19295,7 @@
                               <w:noProof/>
                               <w:sz w:val="20"/>
                               <w:szCs w:val="20"/>
+                              <w:lang w:val="bg-BG" w:eastAsia="bg-BG"/>
                             </w:rPr>
                             <w:drawing>
                               <wp:inline distT="0" distB="0" distL="0" distR="0" wp14:anchorId="7C145A25" wp14:editId="33D333AE">
@@ -19338,6 +19360,7 @@
                               <w:noProof/>
                               <w:sz w:val="20"/>
                               <w:szCs w:val="20"/>
+                              <w:lang w:val="bg-BG" w:eastAsia="bg-BG"/>
                             </w:rPr>
                             <w:drawing>
                               <wp:inline distT="0" distB="0" distL="0" distR="0" wp14:anchorId="487265F7" wp14:editId="67BE80B5">
@@ -19395,6 +19418,7 @@
                               <w:noProof/>
                               <w:sz w:val="20"/>
                               <w:szCs w:val="20"/>
+                              <w:lang w:val="bg-BG" w:eastAsia="bg-BG"/>
                             </w:rPr>
                             <w:drawing>
                               <wp:inline distT="0" distB="0" distL="0" distR="0" wp14:anchorId="125C80A4" wp14:editId="01BFC1BD">
@@ -19449,6 +19473,7 @@
                               <w:noProof/>
                               <w:sz w:val="20"/>
                               <w:szCs w:val="20"/>
+                              <w:lang w:val="bg-BG" w:eastAsia="bg-BG"/>
                             </w:rPr>
                             <w:drawing>
                               <wp:inline distT="0" distB="0" distL="0" distR="0" wp14:anchorId="34781EF1" wp14:editId="7F47CEA1">
@@ -19503,6 +19528,7 @@
                               <w:noProof/>
                               <w:sz w:val="20"/>
                               <w:szCs w:val="20"/>
+                              <w:lang w:val="bg-BG" w:eastAsia="bg-BG"/>
                             </w:rPr>
                             <w:drawing>
                               <wp:inline distT="0" distB="0" distL="0" distR="0" wp14:anchorId="00CEE77C" wp14:editId="1C93303A">
@@ -19557,6 +19583,7 @@
                               <w:noProof/>
                               <w:sz w:val="20"/>
                               <w:szCs w:val="20"/>
+                              <w:lang w:val="bg-BG" w:eastAsia="bg-BG"/>
                             </w:rPr>
                             <w:drawing>
                               <wp:inline distT="0" distB="0" distL="0" distR="0" wp14:anchorId="55ADF30B" wp14:editId="0D51C767">
@@ -19613,6 +19640,7 @@
                               <w:noProof/>
                               <w:sz w:val="20"/>
                               <w:szCs w:val="20"/>
+                              <w:lang w:val="bg-BG" w:eastAsia="bg-BG"/>
                             </w:rPr>
                             <w:drawing>
                               <wp:inline distT="0" distB="0" distL="0" distR="0" wp14:anchorId="155B607C" wp14:editId="6D913303">
@@ -19669,6 +19697,7 @@
                               <w:noProof/>
                               <w:sz w:val="20"/>
                               <w:szCs w:val="20"/>
+                              <w:lang w:val="bg-BG" w:eastAsia="bg-BG"/>
                             </w:rPr>
                             <w:drawing>
                               <wp:inline distT="0" distB="0" distL="0" distR="0" wp14:anchorId="765EDC3E" wp14:editId="303434EE">
@@ -19725,6 +19754,7 @@
                               <w:noProof/>
                               <w:sz w:val="20"/>
                               <w:szCs w:val="20"/>
+                              <w:lang w:val="bg-BG" w:eastAsia="bg-BG"/>
                             </w:rPr>
                             <w:drawing>
                               <wp:inline distT="0" distB="0" distL="0" distR="0" wp14:anchorId="5DDF526B" wp14:editId="5B69C968">
@@ -19858,6 +19888,7 @@
                         <w:noProof/>
                         <w:sz w:val="20"/>
                         <w:szCs w:val="20"/>
+                        <w:lang w:val="bg-BG" w:eastAsia="bg-BG"/>
                       </w:rPr>
                       <w:drawing>
                         <wp:inline distT="0" distB="0" distL="0" distR="0" wp14:anchorId="7C145A25" wp14:editId="33D333AE">
@@ -19922,6 +19953,7 @@
                         <w:noProof/>
                         <w:sz w:val="20"/>
                         <w:szCs w:val="20"/>
+                        <w:lang w:val="bg-BG" w:eastAsia="bg-BG"/>
                       </w:rPr>
                       <w:drawing>
                         <wp:inline distT="0" distB="0" distL="0" distR="0" wp14:anchorId="487265F7" wp14:editId="67BE80B5">
@@ -19979,6 +20011,7 @@
                         <w:noProof/>
                         <w:sz w:val="20"/>
                         <w:szCs w:val="20"/>
+                        <w:lang w:val="bg-BG" w:eastAsia="bg-BG"/>
                       </w:rPr>
                       <w:drawing>
                         <wp:inline distT="0" distB="0" distL="0" distR="0" wp14:anchorId="125C80A4" wp14:editId="01BFC1BD">
@@ -20033,6 +20066,7 @@
                         <w:noProof/>
                         <w:sz w:val="20"/>
                         <w:szCs w:val="20"/>
+                        <w:lang w:val="bg-BG" w:eastAsia="bg-BG"/>
                       </w:rPr>
                       <w:drawing>
                         <wp:inline distT="0" distB="0" distL="0" distR="0" wp14:anchorId="34781EF1" wp14:editId="7F47CEA1">
@@ -20087,6 +20121,7 @@
                         <w:noProof/>
                         <w:sz w:val="20"/>
                         <w:szCs w:val="20"/>
+                        <w:lang w:val="bg-BG" w:eastAsia="bg-BG"/>
                       </w:rPr>
                       <w:drawing>
                         <wp:inline distT="0" distB="0" distL="0" distR="0" wp14:anchorId="00CEE77C" wp14:editId="1C93303A">
@@ -20141,6 +20176,7 @@
                         <w:noProof/>
                         <w:sz w:val="20"/>
                         <w:szCs w:val="20"/>
+                        <w:lang w:val="bg-BG" w:eastAsia="bg-BG"/>
                       </w:rPr>
                       <w:drawing>
                         <wp:inline distT="0" distB="0" distL="0" distR="0" wp14:anchorId="55ADF30B" wp14:editId="0D51C767">
@@ -20197,6 +20233,7 @@
                         <w:noProof/>
                         <w:sz w:val="20"/>
                         <w:szCs w:val="20"/>
+                        <w:lang w:val="bg-BG" w:eastAsia="bg-BG"/>
                       </w:rPr>
                       <w:drawing>
                         <wp:inline distT="0" distB="0" distL="0" distR="0" wp14:anchorId="155B607C" wp14:editId="6D913303">
@@ -20253,6 +20290,7 @@
                         <w:noProof/>
                         <w:sz w:val="20"/>
                         <w:szCs w:val="20"/>
+                        <w:lang w:val="bg-BG" w:eastAsia="bg-BG"/>
                       </w:rPr>
                       <w:drawing>
                         <wp:inline distT="0" distB="0" distL="0" distR="0" wp14:anchorId="765EDC3E" wp14:editId="303434EE">
@@ -20309,6 +20347,7 @@
                         <w:noProof/>
                         <w:sz w:val="20"/>
                         <w:szCs w:val="20"/>
+                        <w:lang w:val="bg-BG" w:eastAsia="bg-BG"/>
                       </w:rPr>
                       <w:drawing>
                         <wp:inline distT="0" distB="0" distL="0" distR="0" wp14:anchorId="5DDF526B" wp14:editId="5B69C968">
@@ -20362,6 +20401,7 @@
     <w:r>
       <w:rPr>
         <w:noProof/>
+        <w:lang w:val="bg-BG" w:eastAsia="bg-BG"/>
       </w:rPr>
       <mc:AlternateContent>
         <mc:Choice Requires="wps">
@@ -20477,6 +20517,7 @@
     <w:r>
       <w:rPr>
         <w:noProof/>
+        <w:lang w:val="bg-BG" w:eastAsia="bg-BG"/>
       </w:rPr>
       <mc:AlternateContent>
         <mc:Choice Requires="wps">
@@ -20579,7 +20620,7 @@
                               <w:sz w:val="18"/>
                               <w:szCs w:val="18"/>
                             </w:rPr>
-                            <w:t>6</w:t>
+                            <w:t>7</w:t>
                           </w:r>
                           <w:r>
                             <w:rPr>
@@ -20622,7 +20663,7 @@
                               <w:sz w:val="18"/>
                               <w:szCs w:val="18"/>
                             </w:rPr>
-                            <w:t>7</w:t>
+                            <w:t>8</w:t>
                           </w:r>
                           <w:r>
                             <w:rPr>
@@ -20697,7 +20738,7 @@
                         <w:sz w:val="18"/>
                         <w:szCs w:val="18"/>
                       </w:rPr>
-                      <w:t>6</w:t>
+                      <w:t>7</w:t>
                     </w:r>
                     <w:r>
                       <w:rPr>
@@ -20740,7 +20781,7 @@
                         <w:sz w:val="18"/>
                         <w:szCs w:val="18"/>
                       </w:rPr>
-                      <w:t>7</w:t>
+                      <w:t>8</w:t>
                     </w:r>
                     <w:r>
                       <w:rPr>
@@ -20772,7 +20813,7 @@
 </file>
 
 <file path=word/footnotes.xml><?xml version="1.0" encoding="utf-8"?>
-<w:footnotes xmlns:wpc="http://schemas.microsoft.com/office/word/2010/wordprocessingCanvas" xmlns:cx="http://schemas.microsoft.com/office/drawing/2014/chartex" xmlns:cx1="http://schemas.microsoft.com/office/drawing/2015/9/8/chartex" xmlns:mc="http://schemas.openxmlformats.org/markup-compatibility/2006" xmlns:o="urn:schemas-microsoft-com:office:office" xmlns:r="http://schemas.openxmlformats.org/officeDocument/2006/relationships" xmlns:m="http://schemas.openxmlformats.org/officeDocument/2006/math" xmlns:v="urn:schemas-microsoft-com:vml" xmlns:wp14="http://schemas.microsoft.com/office/word/2010/wordprocessingDrawing" xmlns:wp="http://schemas.openxmlformats.org/drawingml/2006/wordprocessingDrawing" xmlns:w10="urn:schemas-microsoft-com:office:word" xmlns:w="http://schemas.openxmlformats.org/wordprocessingml/2006/main" xmlns:w14="http://schemas.microsoft.com/office/word/2010/wordml" xmlns:w15="http://schemas.microsoft.com/office/word/2012/wordml" xmlns:w16se="http://schemas.microsoft.com/office/word/2015/wordml/symex" xmlns:wpg="http://schemas.microsoft.com/office/word/2010/wordprocessingGroup" xmlns:wpi="http://schemas.microsoft.com/office/word/2010/wordprocessingInk" xmlns:wne="http://schemas.microsoft.com/office/word/2006/wordml" xmlns:wps="http://schemas.microsoft.com/office/word/2010/wordprocessingShape" mc:Ignorable="w14 w15 w16se wp14">
+<w:footnotes xmlns:wpc="http://schemas.microsoft.com/office/word/2010/wordprocessingCanvas" xmlns:cx="http://schemas.microsoft.com/office/drawing/2014/chartex" xmlns:mc="http://schemas.openxmlformats.org/markup-compatibility/2006" xmlns:o="urn:schemas-microsoft-com:office:office" xmlns:r="http://schemas.openxmlformats.org/officeDocument/2006/relationships" xmlns:m="http://schemas.openxmlformats.org/officeDocument/2006/math" xmlns:v="urn:schemas-microsoft-com:vml" xmlns:wp14="http://schemas.microsoft.com/office/word/2010/wordprocessingDrawing" xmlns:wp="http://schemas.openxmlformats.org/drawingml/2006/wordprocessingDrawing" xmlns:w10="urn:schemas-microsoft-com:office:word" xmlns:w="http://schemas.openxmlformats.org/wordprocessingml/2006/main" xmlns:w14="http://schemas.microsoft.com/office/word/2010/wordml" xmlns:w15="http://schemas.microsoft.com/office/word/2012/wordml" xmlns:w16se="http://schemas.microsoft.com/office/word/2015/wordml/symex" xmlns:wpg="http://schemas.microsoft.com/office/word/2010/wordprocessingGroup" xmlns:wpi="http://schemas.microsoft.com/office/word/2010/wordprocessingInk" xmlns:wne="http://schemas.microsoft.com/office/word/2006/wordml" xmlns:wps="http://schemas.microsoft.com/office/word/2010/wordprocessingShape" mc:Ignorable="w14 w15 w16se wp14">
   <w:footnote w:type="separator" w:id="-1">
     <w:p>
       <w:pPr>
@@ -20797,7 +20838,7 @@
 </file>
 
 <file path=word/header1.xml><?xml version="1.0" encoding="utf-8"?>
-<w:hdr xmlns:wpc="http://schemas.microsoft.com/office/word/2010/wordprocessingCanvas" xmlns:cx="http://schemas.microsoft.com/office/drawing/2014/chartex" xmlns:cx1="http://schemas.microsoft.com/office/drawing/2015/9/8/chartex" xmlns:mc="http://schemas.openxmlformats.org/markup-compatibility/2006" xmlns:o="urn:schemas-microsoft-com:office:office" xmlns:r="http://schemas.openxmlformats.org/officeDocument/2006/relationships" xmlns:m="http://schemas.openxmlformats.org/officeDocument/2006/math" xmlns:v="urn:schemas-microsoft-com:vml" xmlns:wp14="http://schemas.microsoft.com/office/word/2010/wordprocessingDrawing" xmlns:wp="http://schemas.openxmlformats.org/drawingml/2006/wordprocessingDrawing" xmlns:w10="urn:schemas-microsoft-com:office:word" xmlns:w="http://schemas.openxmlformats.org/wordprocessingml/2006/main" xmlns:w14="http://schemas.microsoft.com/office/word/2010/wordml" xmlns:w15="http://schemas.microsoft.com/office/word/2012/wordml" xmlns:w16se="http://schemas.microsoft.com/office/word/2015/wordml/symex" xmlns:wpg="http://schemas.microsoft.com/office/word/2010/wordprocessingGroup" xmlns:wpi="http://schemas.microsoft.com/office/word/2010/wordprocessingInk" xmlns:wne="http://schemas.microsoft.com/office/word/2006/wordml" xmlns:wps="http://schemas.microsoft.com/office/word/2010/wordprocessingShape" mc:Ignorable="w14 w15 w16se wp14">
+<w:hdr xmlns:wpc="http://schemas.microsoft.com/office/word/2010/wordprocessingCanvas" xmlns:cx="http://schemas.microsoft.com/office/drawing/2014/chartex" xmlns:mc="http://schemas.openxmlformats.org/markup-compatibility/2006" xmlns:o="urn:schemas-microsoft-com:office:office" xmlns:r="http://schemas.openxmlformats.org/officeDocument/2006/relationships" xmlns:m="http://schemas.openxmlformats.org/officeDocument/2006/math" xmlns:v="urn:schemas-microsoft-com:vml" xmlns:wp14="http://schemas.microsoft.com/office/word/2010/wordprocessingDrawing" xmlns:wp="http://schemas.openxmlformats.org/drawingml/2006/wordprocessingDrawing" xmlns:w10="urn:schemas-microsoft-com:office:word" xmlns:w="http://schemas.openxmlformats.org/wordprocessingml/2006/main" xmlns:w14="http://schemas.microsoft.com/office/word/2010/wordml" xmlns:w15="http://schemas.microsoft.com/office/word/2012/wordml" xmlns:w16se="http://schemas.microsoft.com/office/word/2015/wordml/symex" xmlns:wpg="http://schemas.microsoft.com/office/word/2010/wordprocessingGroup" xmlns:wpi="http://schemas.microsoft.com/office/word/2010/wordprocessingInk" xmlns:wne="http://schemas.microsoft.com/office/word/2006/wordml" xmlns:wps="http://schemas.microsoft.com/office/word/2010/wordprocessingShape" mc:Ignorable="w14 w15 w16se wp14">
   <w:p>
     <w:pPr>
       <w:pStyle w:val="Header"/>
@@ -20808,7 +20849,7 @@
 </file>
 
 <file path=word/numbering.xml><?xml version="1.0" encoding="utf-8"?>
-<w:numbering xmlns:wpc="http://schemas.microsoft.com/office/word/2010/wordprocessingCanvas" xmlns:cx="http://schemas.microsoft.com/office/drawing/2014/chartex" xmlns:cx1="http://schemas.microsoft.com/office/drawing/2015/9/8/chartex" xmlns:mc="http://schemas.openxmlformats.org/markup-compatibility/2006" xmlns:o="urn:schemas-microsoft-com:office:office" xmlns:r="http://schemas.openxmlformats.org/officeDocument/2006/relationships" xmlns:m="http://schemas.openxmlformats.org/officeDocument/2006/math" xmlns:v="urn:schemas-microsoft-com:vml" xmlns:wp14="http://schemas.microsoft.com/office/word/2010/wordprocessingDrawing" xmlns:wp="http://schemas.openxmlformats.org/drawingml/2006/wordprocessingDrawing" xmlns:w10="urn:schemas-microsoft-com:office:word" xmlns:w="http://schemas.openxmlformats.org/wordprocessingml/2006/main" xmlns:w14="http://schemas.microsoft.com/office/word/2010/wordml" xmlns:w15="http://schemas.microsoft.com/office/word/2012/wordml" xmlns:w16se="http://schemas.microsoft.com/office/word/2015/wordml/symex" xmlns:wpg="http://schemas.microsoft.com/office/word/2010/wordprocessingGroup" xmlns:wpi="http://schemas.microsoft.com/office/word/2010/wordprocessingInk" xmlns:wne="http://schemas.microsoft.com/office/word/2006/wordml" xmlns:wps="http://schemas.microsoft.com/office/word/2010/wordprocessingShape" mc:Ignorable="w14 w15 w16se wp14">
+<w:numbering xmlns:wpc="http://schemas.microsoft.com/office/word/2010/wordprocessingCanvas" xmlns:cx="http://schemas.microsoft.com/office/drawing/2014/chartex" xmlns:mc="http://schemas.openxmlformats.org/markup-compatibility/2006" xmlns:o="urn:schemas-microsoft-com:office:office" xmlns:r="http://schemas.openxmlformats.org/officeDocument/2006/relationships" xmlns:m="http://schemas.openxmlformats.org/officeDocument/2006/math" xmlns:v="urn:schemas-microsoft-com:vml" xmlns:wp14="http://schemas.microsoft.com/office/word/2010/wordprocessingDrawing" xmlns:wp="http://schemas.openxmlformats.org/drawingml/2006/wordprocessingDrawing" xmlns:w10="urn:schemas-microsoft-com:office:word" xmlns:w="http://schemas.openxmlformats.org/wordprocessingml/2006/main" xmlns:w14="http://schemas.microsoft.com/office/word/2010/wordml" xmlns:w15="http://schemas.microsoft.com/office/word/2012/wordml" xmlns:w16se="http://schemas.microsoft.com/office/word/2015/wordml/symex" xmlns:wpg="http://schemas.microsoft.com/office/word/2010/wordprocessingGroup" xmlns:wpi="http://schemas.microsoft.com/office/word/2010/wordprocessingInk" xmlns:wne="http://schemas.microsoft.com/office/word/2006/wordml" xmlns:wps="http://schemas.microsoft.com/office/word/2010/wordprocessingShape" mc:Ignorable="w14 w15 w16se wp14">
   <w:abstractNum w:abstractNumId="0" w15:restartNumberingAfterBreak="0">
     <w:nsid w:val="05AD7B9B"/>
     <w:multiLevelType w:val="hybridMultilevel"/>
@@ -25539,7 +25580,7 @@
 </file>
 
 <file path=customXml/itemProps1.xml><?xml version="1.0" encoding="utf-8"?>
-<ds:datastoreItem xmlns:ds="http://schemas.openxmlformats.org/officeDocument/2006/customXml" ds:itemID="{13348530-9094-4BA4-906D-47F458E82ABB}">
+<ds:datastoreItem xmlns:ds="http://schemas.openxmlformats.org/officeDocument/2006/customXml" ds:itemID="{819D6E8A-B040-4456-A5CD-7858BE6CDE6C}">
   <ds:schemaRefs>
     <ds:schemaRef ds:uri="http://schemas.openxmlformats.org/officeDocument/2006/bibliography"/>
   </ds:schemaRefs>

</xml_diff>